<commit_message>
Added a file with the plot
</commit_message>
<xml_diff>
--- a/discussione trama.docx
+++ b/discussione trama.docx
@@ -108,13 +108,63 @@
     <w:p>
       <w:pPr>
         <w:rPr>
-          <w:color w:val="FF0000"/>
-        </w:rPr>
-      </w:pPr>
-      <w:r>
-        <w:rPr>
-          <w:color w:val="FF0000"/>
-        </w:rPr>
+          <w:sz w:val="40"/>
+          <w:szCs w:val="40"/>
+        </w:rPr>
+      </w:pPr>
+      <w:r>
+        <w:rPr>
+          <w:sz w:val="40"/>
+          <w:szCs w:val="40"/>
+        </w:rPr>
+        <w:t>Decisione finale</w:t>
+      </w:r>
+      <w:r>
+        <w:rPr>
+          <w:sz w:val="40"/>
+          <w:szCs w:val="40"/>
+        </w:rPr>
+        <w:t xml:space="preserve">: </w:t>
+      </w:r>
+    </w:p>
+    <w:p>
+      <w:r>
+        <w:t xml:space="preserve">Il gioco progredisce anche tramite le chiamate all’amico di </w:t>
+      </w:r>
+      <w:proofErr w:type="spellStart"/>
+      <w:r>
+        <w:t>jimmy</w:t>
+      </w:r>
+      <w:proofErr w:type="spellEnd"/>
+      <w:r>
+        <w:t xml:space="preserve"> che sarà le sue gambe, le chiamate sono gestite tramite un voice over effettivo, abbiamo un diario per segnare i progressi, ovviamente le scelte di dialogo con il rapitore porteranno altresì avanti la trama.</w:t>
+      </w:r>
+    </w:p>
+    <w:p/>
+    <w:p/>
+    <w:p/>
+    <w:p/>
+    <w:p/>
+    <w:p/>
+    <w:p/>
+    <w:p/>
+    <w:p/>
+    <w:p/>
+    <w:p/>
+    <w:p/>
+    <w:p/>
+    <w:p/>
+    <w:p>
+      <w:pPr>
+        <w:rPr>
+          <w:color w:val="FF0000"/>
+        </w:rPr>
+      </w:pPr>
+      <w:r>
+        <w:rPr>
+          <w:color w:val="FF0000"/>
+        </w:rPr>
+        <w:lastRenderedPageBreak/>
         <w:t xml:space="preserve"> Perche il giocatore non puo muoversi dal pc?</w:t>
       </w:r>
     </w:p>
@@ -204,6 +254,126 @@
       </w:r>
     </w:p>
     <w:p/>
+    <w:p>
+      <w:pPr>
+        <w:rPr>
+          <w:sz w:val="40"/>
+          <w:szCs w:val="40"/>
+        </w:rPr>
+      </w:pPr>
+      <w:r>
+        <w:rPr>
+          <w:sz w:val="40"/>
+          <w:szCs w:val="40"/>
+        </w:rPr>
+        <w:t>Decisione finale</w:t>
+      </w:r>
+      <w:r>
+        <w:rPr>
+          <w:sz w:val="40"/>
+          <w:szCs w:val="40"/>
+        </w:rPr>
+        <w:t xml:space="preserve">: </w:t>
+      </w:r>
+    </w:p>
+    <w:p>
+      <w:r>
+        <w:t>Sei obbligato a rimane al computer “”””” perché te lo impone il rapitore”””””” che vuole delle tempestive risposte, non implementiamo un timer effettivo (se non per l’</w:t>
+      </w:r>
+      <w:proofErr w:type="spellStart"/>
+      <w:r>
+        <w:t>easter</w:t>
+      </w:r>
+      <w:proofErr w:type="spellEnd"/>
+      <w:r>
+        <w:t xml:space="preserve"> </w:t>
+      </w:r>
+      <w:proofErr w:type="spellStart"/>
+      <w:r>
+        <w:t>egg</w:t>
+      </w:r>
+      <w:proofErr w:type="spellEnd"/>
+      <w:r>
+        <w:t xml:space="preserve"> iniziale). disabile(?)</w:t>
+      </w:r>
+    </w:p>
+    <w:p>
+      <w:pPr>
+        <w:rPr>
+          <w:color w:val="FF0000"/>
+        </w:rPr>
+      </w:pPr>
+    </w:p>
+    <w:p>
+      <w:pPr>
+        <w:rPr>
+          <w:color w:val="FF0000"/>
+        </w:rPr>
+      </w:pPr>
+    </w:p>
+    <w:p>
+      <w:pPr>
+        <w:rPr>
+          <w:color w:val="FF0000"/>
+        </w:rPr>
+      </w:pPr>
+    </w:p>
+    <w:p>
+      <w:pPr>
+        <w:rPr>
+          <w:color w:val="FF0000"/>
+        </w:rPr>
+      </w:pPr>
+    </w:p>
+    <w:p>
+      <w:pPr>
+        <w:rPr>
+          <w:color w:val="FF0000"/>
+        </w:rPr>
+      </w:pPr>
+    </w:p>
+    <w:p>
+      <w:pPr>
+        <w:rPr>
+          <w:color w:val="FF0000"/>
+        </w:rPr>
+      </w:pPr>
+    </w:p>
+    <w:p>
+      <w:pPr>
+        <w:rPr>
+          <w:color w:val="FF0000"/>
+        </w:rPr>
+      </w:pPr>
+    </w:p>
+    <w:p>
+      <w:pPr>
+        <w:rPr>
+          <w:color w:val="FF0000"/>
+        </w:rPr>
+      </w:pPr>
+    </w:p>
+    <w:p>
+      <w:pPr>
+        <w:rPr>
+          <w:color w:val="FF0000"/>
+        </w:rPr>
+      </w:pPr>
+    </w:p>
+    <w:p>
+      <w:pPr>
+        <w:rPr>
+          <w:color w:val="FF0000"/>
+        </w:rPr>
+      </w:pPr>
+    </w:p>
+    <w:p>
+      <w:pPr>
+        <w:rPr>
+          <w:color w:val="FF0000"/>
+        </w:rPr>
+      </w:pPr>
+    </w:p>
     <w:p>
       <w:pPr>
         <w:rPr>
@@ -373,9 +543,62 @@
     </w:p>
     <w:p>
       <w:pPr>
+        <w:rPr>
+          <w:sz w:val="40"/>
+          <w:szCs w:val="40"/>
+        </w:rPr>
+      </w:pPr>
+      <w:r>
+        <w:rPr>
+          <w:sz w:val="40"/>
+          <w:szCs w:val="40"/>
+        </w:rPr>
+        <w:t>Decisione finale</w:t>
+      </w:r>
+      <w:r>
+        <w:rPr>
+          <w:sz w:val="40"/>
+          <w:szCs w:val="40"/>
+        </w:rPr>
+        <w:t xml:space="preserve">: </w:t>
+      </w:r>
+    </w:p>
+    <w:p>
+      <w:r>
+        <w:t xml:space="preserve">Jimmy e la sorella vivono senza i genitori </w:t>
+      </w:r>
+      <w:r>
+        <w:t>perché</w:t>
+      </w:r>
+      <w:r>
+        <w:t xml:space="preserve"> sono morti in un incidente.</w:t>
+      </w:r>
+      <w:r>
+        <w:t xml:space="preserve"> </w:t>
+      </w:r>
+      <w:r>
+        <w:t>Jimmy si è salvato dall’incidente che ha coinvolto i genitori, rimanendo però in sedia a rotelle.  La sorella è una studentessa. Jimmy lavora da casa tramite il pc (programmatore, informatico…) e il suo amico è un collega. L’amico di Jimmy è come un fratello, ed è stato vicino a lui e alla famiglia sin da dopo l’incidente.</w:t>
+      </w:r>
+    </w:p>
+    <w:p/>
+    <w:p/>
+    <w:p/>
+    <w:p/>
+    <w:p/>
+    <w:p/>
+    <w:p/>
+    <w:p/>
+    <w:p/>
+    <w:p/>
+    <w:p/>
+    <w:p/>
+    <w:p/>
+    <w:p>
+      <w:pPr>
         <w:pStyle w:val="Titolo1"/>
       </w:pPr>
       <w:r>
+        <w:lastRenderedPageBreak/>
         <w:t>IDEE PER LA RAMIFICAZIONE</w:t>
       </w:r>
       <w:r>
@@ -449,11 +672,62 @@
         <w:t xml:space="preserve"> </w:t>
       </w:r>
     </w:p>
+    <w:p/>
+    <w:p>
+      <w:pPr>
+        <w:rPr>
+          <w:sz w:val="40"/>
+          <w:szCs w:val="40"/>
+        </w:rPr>
+      </w:pPr>
+      <w:r>
+        <w:rPr>
+          <w:sz w:val="40"/>
+          <w:szCs w:val="40"/>
+        </w:rPr>
+        <w:t>Decisione finale</w:t>
+      </w:r>
+      <w:r>
+        <w:rPr>
+          <w:sz w:val="40"/>
+          <w:szCs w:val="40"/>
+        </w:rPr>
+        <w:t xml:space="preserve">: </w:t>
+      </w:r>
+    </w:p>
+    <w:p>
+      <w:r>
+        <w:t xml:space="preserve">Ramificazioni dovute alla scelta di contattare o non contattare l’amico, possibilità di chiamare la polizia facendo game over, aspettare </w:t>
+      </w:r>
+      <w:proofErr w:type="gramStart"/>
+      <w:r>
+        <w:t>10</w:t>
+      </w:r>
+      <w:proofErr w:type="gramEnd"/>
+      <w:r>
+        <w:t xml:space="preserve"> minuti all’inizio e tramite scelte importanti.</w:t>
+      </w:r>
+    </w:p>
+    <w:p/>
+    <w:p/>
+    <w:p/>
+    <w:p/>
+    <w:p/>
+    <w:p/>
+    <w:p/>
+    <w:p/>
+    <w:p/>
+    <w:p/>
+    <w:p/>
+    <w:p/>
+    <w:p/>
+    <w:p/>
     <w:p>
       <w:pPr>
         <w:pStyle w:val="Titolo1"/>
       </w:pPr>
       <w:r>
+        <w:lastRenderedPageBreak/>
         <w:t>IDEE SULLE RISORSE</w:t>
       </w:r>
       <w:r>
@@ -477,7 +751,10 @@
         <w:t xml:space="preserve">File appunti </w:t>
       </w:r>
       <w:r>
-        <w:t>(citato in precedenza). Ogni volta che si fa una scelta importante il file si aggiorna (con altri file oppure sempre lo stesso di pagina in pagina)</w:t>
+        <w:t>(citato in precedenza). Ogni volta che si fa una scelta il file si aggiorna (con altri file oppure sempre lo stesso di pagina in pagina)</w:t>
+      </w:r>
+      <w:r>
+        <w:t xml:space="preserve"> e vengono evidenziate scelte veramente importanti</w:t>
       </w:r>
     </w:p>
     <w:p>
@@ -502,6 +779,9 @@
       <w:r>
         <w:t>con nomi delle strade e diversi punti di riferimento. Si userà per guidare l’amico nelle ricerche</w:t>
       </w:r>
+      <w:r>
+        <w:t xml:space="preserve"> (opzionale in base alle scelte che decideremo di far fare e in base alla possibilità di avere enigmi)</w:t>
+      </w:r>
     </w:p>
     <w:p>
       <w:r>
@@ -550,12 +830,17 @@
       </w:r>
       <w:proofErr w:type="spellEnd"/>
       <w:r>
-        <w:t xml:space="preserve"> ad un amico ma lo segno che se no me la dimentico</w:t>
-      </w:r>
-    </w:p>
-    <w:p>
-      <w:r>
-        <w:lastRenderedPageBreak/>
+        <w:t xml:space="preserve"> ad un amico ma lo segno </w:t>
+      </w:r>
+      <w:r>
+        <w:t>che,</w:t>
+      </w:r>
+      <w:r>
+        <w:t xml:space="preserve"> se no me la dimentico</w:t>
+      </w:r>
+    </w:p>
+    <w:p>
+      <w:r>
         <w:t>-</w:t>
       </w:r>
       <w:r>
@@ -605,49 +890,20 @@
         <w:t>con rapitore e amico</w:t>
       </w:r>
     </w:p>
-    <w:p/>
-    <w:p/>
-    <w:p>
-      <w:r>
-        <w:t>Nel browser:</w:t>
-      </w:r>
-    </w:p>
-    <w:p>
-      <w:r>
-        <w:t>-</w:t>
-      </w:r>
-      <w:r>
-        <w:rPr>
-          <w:color w:val="FF0000"/>
-        </w:rPr>
-        <w:t xml:space="preserve">Il sito per il bank account, </w:t>
-      </w:r>
-      <w:r>
-        <w:t>che deve essere presente nel browser. Deve essere solo in lettura, per vedere il saldo</w:t>
-      </w:r>
-    </w:p>
-    <w:p>
-      <w:r>
-        <w:t>-</w:t>
-      </w:r>
-      <w:proofErr w:type="spellStart"/>
-      <w:r>
-        <w:t>Easter</w:t>
-      </w:r>
-      <w:proofErr w:type="spellEnd"/>
-      <w:r>
-        <w:t xml:space="preserve"> </w:t>
-      </w:r>
-      <w:proofErr w:type="spellStart"/>
-      <w:r>
-        <w:t>Egg</w:t>
-      </w:r>
-      <w:proofErr w:type="spellEnd"/>
-      <w:r>
-        <w:t xml:space="preserve"> tramite la barra di ricerca (opzionale)</w:t>
-      </w:r>
-    </w:p>
-    <w:p/>
+    <w:p>
+      <w:r>
+        <w:t xml:space="preserve">- </w:t>
+      </w:r>
+      <w:r>
+        <w:rPr>
+          <w:color w:val="FF0000"/>
+        </w:rPr>
+        <w:t>Browser</w:t>
+      </w:r>
+      <w:r>
+        <w:t>: non si avvia, la schermata non risponde</w:t>
+      </w:r>
+    </w:p>
     <w:sectPr>
       <w:pgSz w:w="11906" w:h="16838"/>
       <w:pgMar w:top="1417" w:right="1134" w:bottom="1134" w:left="1134" w:header="708" w:footer="708" w:gutter="0"/>

</xml_diff>